<commit_message>
Lo ultimo que tengo
</commit_message>
<xml_diff>
--- a/docs/CV Empresarial.docx
+++ b/docs/CV Empresarial.docx
@@ -1,6 +1,6 @@
 
 <file path=word/document.xml><?xml version="1.0" encoding="utf-8"?>
-<w:document xmlns:wpc="http://schemas.microsoft.com/office/word/2010/wordprocessingCanvas" xmlns:cx="http://schemas.microsoft.com/office/drawing/2014/chartex" xmlns:mc="http://schemas.openxmlformats.org/markup-compatibility/2006" xmlns:o="urn:schemas-microsoft-com:office:office" xmlns:r="http://schemas.openxmlformats.org/officeDocument/2006/relationships" xmlns:m="http://schemas.openxmlformats.org/officeDocument/2006/math" xmlns:v="urn:schemas-microsoft-com:vml" xmlns:wp14="http://schemas.microsoft.com/office/word/2010/wordprocessingDrawing" xmlns:wp="http://schemas.openxmlformats.org/drawingml/2006/wordprocessingDrawing" xmlns:w10="urn:schemas-microsoft-com:office:word" xmlns:w="http://schemas.openxmlformats.org/wordprocessingml/2006/main" xmlns:w14="http://schemas.microsoft.com/office/word/2010/wordml" xmlns:w15="http://schemas.microsoft.com/office/word/2012/wordml" xmlns:w16se="http://schemas.microsoft.com/office/word/2015/wordml/symex" xmlns:wpg="http://schemas.microsoft.com/office/word/2010/wordprocessingGroup" xmlns:wpi="http://schemas.microsoft.com/office/word/2010/wordprocessingInk" xmlns:wne="http://schemas.microsoft.com/office/word/2006/wordml" xmlns:wps="http://schemas.microsoft.com/office/word/2010/wordprocessingShape" mc:Ignorable="w14 w15 w16se wp14">
+<w:document xmlns:wpc="http://schemas.microsoft.com/office/word/2010/wordprocessingCanvas" xmlns:mc="http://schemas.openxmlformats.org/markup-compatibility/2006" xmlns:o="urn:schemas-microsoft-com:office:office" xmlns:r="http://schemas.openxmlformats.org/officeDocument/2006/relationships" xmlns:m="http://schemas.openxmlformats.org/officeDocument/2006/math" xmlns:v="urn:schemas-microsoft-com:vml" xmlns:wp14="http://schemas.microsoft.com/office/word/2010/wordprocessingDrawing" xmlns:wp="http://schemas.openxmlformats.org/drawingml/2006/wordprocessingDrawing" xmlns:w10="urn:schemas-microsoft-com:office:word" xmlns:w="http://schemas.openxmlformats.org/wordprocessingml/2006/main" xmlns:w14="http://schemas.microsoft.com/office/word/2010/wordml" xmlns:w15="http://schemas.microsoft.com/office/word/2012/wordml" xmlns:wpg="http://schemas.microsoft.com/office/word/2010/wordprocessingGroup" xmlns:wpi="http://schemas.microsoft.com/office/word/2010/wordprocessingInk" xmlns:wne="http://schemas.microsoft.com/office/word/2006/wordml" xmlns:wps="http://schemas.microsoft.com/office/word/2010/wordprocessingShape" mc:Ignorable="w14 w15 wp14">
   <w:body>
     <w:p>
       <w:pPr>
@@ -231,7 +231,7 @@
           </mc:Choice>
           <mc:Fallback>
             <w:pict>
-              <v:line w14:anchorId="3DBC2182" id="2 Conector recto" o:spid="_x0000_s1026" style="position:absolute;z-index:251659264;visibility:visible;mso-wrap-style:square;mso-width-percent:0;mso-height-percent:0;mso-wrap-distance-left:9pt;mso-wrap-distance-top:0;mso-wrap-distance-right:9pt;mso-wrap-distance-bottom:0;mso-position-horizontal:absolute;mso-position-horizontal-relative:text;mso-position-vertical:absolute;mso-position-vertical-relative:text;mso-width-percent:0;mso-height-percent:0;mso-width-relative:margin;mso-height-relative:margin" from="-58.55pt,67.85pt" to="509.4pt,67.85pt" o:gfxdata="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" strokecolor="black [3213]" strokeweight="2pt"/>
+              <v:line w14:anchorId="207B43FA" id="2 Conector recto" o:spid="_x0000_s1026" style="position:absolute;z-index:251659264;visibility:visible;mso-wrap-style:square;mso-width-percent:0;mso-height-percent:0;mso-wrap-distance-left:9pt;mso-wrap-distance-top:0;mso-wrap-distance-right:9pt;mso-wrap-distance-bottom:0;mso-position-horizontal:absolute;mso-position-horizontal-relative:text;mso-position-vertical:absolute;mso-position-vertical-relative:text;mso-width-percent:0;mso-height-percent:0;mso-width-relative:margin;mso-height-relative:margin" from="-58.55pt,67.85pt" to="509.4pt,67.85pt" o:gfxdata="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" strokecolor="black [3213]" strokeweight="2pt"/>
             </w:pict>
           </mc:Fallback>
         </mc:AlternateContent>
@@ -1542,17 +1542,8 @@
           <w:rFonts w:cstheme="minorHAnsi"/>
           <w:lang w:val="en-US"/>
         </w:rPr>
-        <w:t xml:space="preserve"> y Anti </w:t>
-      </w:r>
-      <w:proofErr w:type="gramStart"/>
-      <w:r>
-        <w:rPr>
-          <w:rFonts w:cstheme="minorHAnsi"/>
-          <w:lang w:val="en-US"/>
-        </w:rPr>
-        <w:t>Spyware )</w:t>
-      </w:r>
-      <w:proofErr w:type="gramEnd"/>
+        <w:t xml:space="preserve"> y Anti Spyware )</w:t>
+      </w:r>
     </w:p>
     <w:p>
       <w:pPr>
@@ -3007,43 +2998,7 @@
           <w:b/>
           <w:sz w:val="32"/>
         </w:rPr>
-        <w:t xml:space="preserve">Control y </w:t>
-      </w:r>
-      <w:proofErr w:type="spellStart"/>
-      <w:r>
-        <w:rPr>
-          <w:rFonts w:cstheme="minorHAnsi"/>
-          <w:b/>
-          <w:sz w:val="32"/>
-        </w:rPr>
-        <w:t>Automatización</w:t>
-      </w:r>
-      <w:proofErr w:type="spellEnd"/>
-      <w:r>
-        <w:rPr>
-          <w:rFonts w:cstheme="minorHAnsi"/>
-          <w:b/>
-          <w:sz w:val="32"/>
-        </w:rPr>
-        <w:t xml:space="preserve"> (</w:t>
-      </w:r>
-      <w:proofErr w:type="spellStart"/>
-      <w:r>
-        <w:rPr>
-          <w:rFonts w:cstheme="minorHAnsi"/>
-          <w:b/>
-          <w:sz w:val="32"/>
-        </w:rPr>
-        <w:t>Domótica</w:t>
-      </w:r>
-      <w:proofErr w:type="spellEnd"/>
-      <w:r>
-        <w:rPr>
-          <w:rFonts w:cstheme="minorHAnsi"/>
-          <w:b/>
-          <w:sz w:val="32"/>
-        </w:rPr>
-        <w:t>)</w:t>
+        <w:t>Control y Automatización (Domótica)</w:t>
       </w:r>
     </w:p>
     <w:p>
@@ -4560,6 +4515,8 @@
           <w:b/>
         </w:rPr>
       </w:pPr>
+      <w:bookmarkStart w:id="0" w:name="_GoBack"/>
+      <w:bookmarkEnd w:id="0"/>
     </w:p>
     <w:p>
       <w:pPr>
@@ -4756,8 +4713,6 @@
           <w:sz w:val="32"/>
         </w:rPr>
       </w:pPr>
-      <w:bookmarkStart w:id="0" w:name="_GoBack"/>
-      <w:bookmarkEnd w:id="0"/>
     </w:p>
     <w:p>
       <w:pPr>
@@ -4791,11 +4746,6 @@
       <w:r>
         <w:t>Soluciones de Telecomunicaciones de Cableado Estructurado 568A/568B MARCA SIEMON</w:t>
       </w:r>
-    </w:p>
-    <w:p>
-      <w:pPr>
-        <w:pStyle w:val="Prrafodelista"/>
-      </w:pPr>
     </w:p>
     <w:p>
       <w:pPr>
@@ -4865,7 +4815,7 @@
 </file>
 
 <file path=word/endnotes.xml><?xml version="1.0" encoding="utf-8"?>
-<w:endnotes xmlns:wpc="http://schemas.microsoft.com/office/word/2010/wordprocessingCanvas" xmlns:cx="http://schemas.microsoft.com/office/drawing/2014/chartex" xmlns:mc="http://schemas.openxmlformats.org/markup-compatibility/2006" xmlns:o="urn:schemas-microsoft-com:office:office" xmlns:r="http://schemas.openxmlformats.org/officeDocument/2006/relationships" xmlns:m="http://schemas.openxmlformats.org/officeDocument/2006/math" xmlns:v="urn:schemas-microsoft-com:vml" xmlns:wp14="http://schemas.microsoft.com/office/word/2010/wordprocessingDrawing" xmlns:wp="http://schemas.openxmlformats.org/drawingml/2006/wordprocessingDrawing" xmlns:w10="urn:schemas-microsoft-com:office:word" xmlns:w="http://schemas.openxmlformats.org/wordprocessingml/2006/main" xmlns:w14="http://schemas.microsoft.com/office/word/2010/wordml" xmlns:w15="http://schemas.microsoft.com/office/word/2012/wordml" xmlns:w16se="http://schemas.microsoft.com/office/word/2015/wordml/symex" xmlns:wpg="http://schemas.microsoft.com/office/word/2010/wordprocessingGroup" xmlns:wpi="http://schemas.microsoft.com/office/word/2010/wordprocessingInk" xmlns:wne="http://schemas.microsoft.com/office/word/2006/wordml" xmlns:wps="http://schemas.microsoft.com/office/word/2010/wordprocessingShape" mc:Ignorable="w14 w15 w16se wp14">
+<w:endnotes xmlns:wpc="http://schemas.microsoft.com/office/word/2010/wordprocessingCanvas" xmlns:mc="http://schemas.openxmlformats.org/markup-compatibility/2006" xmlns:o="urn:schemas-microsoft-com:office:office" xmlns:r="http://schemas.openxmlformats.org/officeDocument/2006/relationships" xmlns:m="http://schemas.openxmlformats.org/officeDocument/2006/math" xmlns:v="urn:schemas-microsoft-com:vml" xmlns:wp14="http://schemas.microsoft.com/office/word/2010/wordprocessingDrawing" xmlns:wp="http://schemas.openxmlformats.org/drawingml/2006/wordprocessingDrawing" xmlns:w10="urn:schemas-microsoft-com:office:word" xmlns:w="http://schemas.openxmlformats.org/wordprocessingml/2006/main" xmlns:w14="http://schemas.microsoft.com/office/word/2010/wordml" xmlns:w15="http://schemas.microsoft.com/office/word/2012/wordml" xmlns:wpg="http://schemas.microsoft.com/office/word/2010/wordprocessingGroup" xmlns:wpi="http://schemas.microsoft.com/office/word/2010/wordprocessingInk" xmlns:wne="http://schemas.microsoft.com/office/word/2006/wordml" xmlns:wps="http://schemas.microsoft.com/office/word/2010/wordprocessingShape" mc:Ignorable="w14 w15 wp14">
   <w:endnote w:type="separator" w:id="-1">
     <w:p>
       <w:pPr>
@@ -4890,7 +4840,7 @@
 </file>
 
 <file path=word/footnotes.xml><?xml version="1.0" encoding="utf-8"?>
-<w:footnotes xmlns:wpc="http://schemas.microsoft.com/office/word/2010/wordprocessingCanvas" xmlns:cx="http://schemas.microsoft.com/office/drawing/2014/chartex" xmlns:mc="http://schemas.openxmlformats.org/markup-compatibility/2006" xmlns:o="urn:schemas-microsoft-com:office:office" xmlns:r="http://schemas.openxmlformats.org/officeDocument/2006/relationships" xmlns:m="http://schemas.openxmlformats.org/officeDocument/2006/math" xmlns:v="urn:schemas-microsoft-com:vml" xmlns:wp14="http://schemas.microsoft.com/office/word/2010/wordprocessingDrawing" xmlns:wp="http://schemas.openxmlformats.org/drawingml/2006/wordprocessingDrawing" xmlns:w10="urn:schemas-microsoft-com:office:word" xmlns:w="http://schemas.openxmlformats.org/wordprocessingml/2006/main" xmlns:w14="http://schemas.microsoft.com/office/word/2010/wordml" xmlns:w15="http://schemas.microsoft.com/office/word/2012/wordml" xmlns:w16se="http://schemas.microsoft.com/office/word/2015/wordml/symex" xmlns:wpg="http://schemas.microsoft.com/office/word/2010/wordprocessingGroup" xmlns:wpi="http://schemas.microsoft.com/office/word/2010/wordprocessingInk" xmlns:wne="http://schemas.microsoft.com/office/word/2006/wordml" xmlns:wps="http://schemas.microsoft.com/office/word/2010/wordprocessingShape" mc:Ignorable="w14 w15 w16se wp14">
+<w:footnotes xmlns:wpc="http://schemas.microsoft.com/office/word/2010/wordprocessingCanvas" xmlns:mc="http://schemas.openxmlformats.org/markup-compatibility/2006" xmlns:o="urn:schemas-microsoft-com:office:office" xmlns:r="http://schemas.openxmlformats.org/officeDocument/2006/relationships" xmlns:m="http://schemas.openxmlformats.org/officeDocument/2006/math" xmlns:v="urn:schemas-microsoft-com:vml" xmlns:wp14="http://schemas.microsoft.com/office/word/2010/wordprocessingDrawing" xmlns:wp="http://schemas.openxmlformats.org/drawingml/2006/wordprocessingDrawing" xmlns:w10="urn:schemas-microsoft-com:office:word" xmlns:w="http://schemas.openxmlformats.org/wordprocessingml/2006/main" xmlns:w14="http://schemas.microsoft.com/office/word/2010/wordml" xmlns:w15="http://schemas.microsoft.com/office/word/2012/wordml" xmlns:wpg="http://schemas.microsoft.com/office/word/2010/wordprocessingGroup" xmlns:wpi="http://schemas.microsoft.com/office/word/2010/wordprocessingInk" xmlns:wne="http://schemas.microsoft.com/office/word/2006/wordml" xmlns:wps="http://schemas.microsoft.com/office/word/2010/wordprocessingShape" mc:Ignorable="w14 w15 wp14">
   <w:footnote w:type="separator" w:id="-1">
     <w:p>
       <w:pPr>
@@ -4915,7 +4865,7 @@
 </file>
 
 <file path=word/header1.xml><?xml version="1.0" encoding="utf-8"?>
-<w:hdr xmlns:wpc="http://schemas.microsoft.com/office/word/2010/wordprocessingCanvas" xmlns:cx="http://schemas.microsoft.com/office/drawing/2014/chartex" xmlns:mc="http://schemas.openxmlformats.org/markup-compatibility/2006" xmlns:o="urn:schemas-microsoft-com:office:office" xmlns:r="http://schemas.openxmlformats.org/officeDocument/2006/relationships" xmlns:m="http://schemas.openxmlformats.org/officeDocument/2006/math" xmlns:v="urn:schemas-microsoft-com:vml" xmlns:wp14="http://schemas.microsoft.com/office/word/2010/wordprocessingDrawing" xmlns:wp="http://schemas.openxmlformats.org/drawingml/2006/wordprocessingDrawing" xmlns:w10="urn:schemas-microsoft-com:office:word" xmlns:w="http://schemas.openxmlformats.org/wordprocessingml/2006/main" xmlns:w14="http://schemas.microsoft.com/office/word/2010/wordml" xmlns:w15="http://schemas.microsoft.com/office/word/2012/wordml" xmlns:w16se="http://schemas.microsoft.com/office/word/2015/wordml/symex" xmlns:wpg="http://schemas.microsoft.com/office/word/2010/wordprocessingGroup" xmlns:wpi="http://schemas.microsoft.com/office/word/2010/wordprocessingInk" xmlns:wne="http://schemas.microsoft.com/office/word/2006/wordml" xmlns:wps="http://schemas.microsoft.com/office/word/2010/wordprocessingShape" mc:Ignorable="w14 w15 w16se wp14">
+<w:hdr xmlns:wpc="http://schemas.microsoft.com/office/word/2010/wordprocessingCanvas" xmlns:mc="http://schemas.openxmlformats.org/markup-compatibility/2006" xmlns:o="urn:schemas-microsoft-com:office:office" xmlns:r="http://schemas.openxmlformats.org/officeDocument/2006/relationships" xmlns:m="http://schemas.openxmlformats.org/officeDocument/2006/math" xmlns:v="urn:schemas-microsoft-com:vml" xmlns:wp14="http://schemas.microsoft.com/office/word/2010/wordprocessingDrawing" xmlns:wp="http://schemas.openxmlformats.org/drawingml/2006/wordprocessingDrawing" xmlns:w10="urn:schemas-microsoft-com:office:word" xmlns:w="http://schemas.openxmlformats.org/wordprocessingml/2006/main" xmlns:w14="http://schemas.microsoft.com/office/word/2010/wordml" xmlns:w15="http://schemas.microsoft.com/office/word/2012/wordml" xmlns:wpg="http://schemas.microsoft.com/office/word/2010/wordprocessingGroup" xmlns:wpi="http://schemas.microsoft.com/office/word/2010/wordprocessingInk" xmlns:wne="http://schemas.microsoft.com/office/word/2006/wordml" xmlns:wps="http://schemas.microsoft.com/office/word/2010/wordprocessingShape" mc:Ignorable="w14 w15 wp14">
   <w:p>
     <w:pPr>
       <w:pStyle w:val="Encabezado"/>
@@ -4990,7 +4940,7 @@
         </mc:Choice>
         <mc:Fallback>
           <w:pict>
-            <v:rect w14:anchorId="215DF78D" id="1 Rectángulo" o:spid="_x0000_s1026" style="position:absolute;margin-left:-85.05pt;margin-top:-34.65pt;width:611.25pt;height:57.75pt;z-index:251659264;visibility:visible;mso-wrap-style:square;mso-wrap-distance-left:9pt;mso-wrap-distance-top:0;mso-wrap-distance-right:9pt;mso-wrap-distance-bottom:0;mso-position-horizontal:absolute;mso-position-horizontal-relative:text;mso-position-vertical:absolute;mso-position-vertical-relative:text;v-text-anchor:middle" o:gfxdata="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" fillcolor="#a4eb4f" stroked="f" strokeweight="2pt"/>
+            <v:rect w14:anchorId="39FA9076" id="1 Rectángulo" o:spid="_x0000_s1026" style="position:absolute;margin-left:-85.05pt;margin-top:-34.65pt;width:611.25pt;height:57.75pt;z-index:251659264;visibility:visible;mso-wrap-style:square;mso-wrap-distance-left:9pt;mso-wrap-distance-top:0;mso-wrap-distance-right:9pt;mso-wrap-distance-bottom:0;mso-position-horizontal:absolute;mso-position-horizontal-relative:text;mso-position-vertical:absolute;mso-position-vertical-relative:text;v-text-anchor:middle" o:gfxdata="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" fillcolor="#a4eb4f" stroked="f" strokeweight="2pt"/>
           </w:pict>
         </mc:Fallback>
       </mc:AlternateContent>
@@ -5000,8 +4950,8 @@
 </file>
 
 <file path=word/numbering.xml><?xml version="1.0" encoding="utf-8"?>
-<w:numbering xmlns:wpc="http://schemas.microsoft.com/office/word/2010/wordprocessingCanvas" xmlns:cx="http://schemas.microsoft.com/office/drawing/2014/chartex" xmlns:mc="http://schemas.openxmlformats.org/markup-compatibility/2006" xmlns:o="urn:schemas-microsoft-com:office:office" xmlns:r="http://schemas.openxmlformats.org/officeDocument/2006/relationships" xmlns:m="http://schemas.openxmlformats.org/officeDocument/2006/math" xmlns:v="urn:schemas-microsoft-com:vml" xmlns:wp14="http://schemas.microsoft.com/office/word/2010/wordprocessingDrawing" xmlns:wp="http://schemas.openxmlformats.org/drawingml/2006/wordprocessingDrawing" xmlns:w10="urn:schemas-microsoft-com:office:word" xmlns:w="http://schemas.openxmlformats.org/wordprocessingml/2006/main" xmlns:w14="http://schemas.microsoft.com/office/word/2010/wordml" xmlns:w15="http://schemas.microsoft.com/office/word/2012/wordml" xmlns:w16se="http://schemas.microsoft.com/office/word/2015/wordml/symex" xmlns:wpg="http://schemas.microsoft.com/office/word/2010/wordprocessingGroup" xmlns:wpi="http://schemas.microsoft.com/office/word/2010/wordprocessingInk" xmlns:wne="http://schemas.microsoft.com/office/word/2006/wordml" xmlns:wps="http://schemas.microsoft.com/office/word/2010/wordprocessingShape" mc:Ignorable="w14 w15 w16se wp14">
-  <w:abstractNum w:abstractNumId="0" w15:restartNumberingAfterBreak="0">
+<w:numbering xmlns:wpc="http://schemas.microsoft.com/office/word/2010/wordprocessingCanvas" xmlns:mc="http://schemas.openxmlformats.org/markup-compatibility/2006" xmlns:o="urn:schemas-microsoft-com:office:office" xmlns:r="http://schemas.openxmlformats.org/officeDocument/2006/relationships" xmlns:m="http://schemas.openxmlformats.org/officeDocument/2006/math" xmlns:v="urn:schemas-microsoft-com:vml" xmlns:wp14="http://schemas.microsoft.com/office/word/2010/wordprocessingDrawing" xmlns:wp="http://schemas.openxmlformats.org/drawingml/2006/wordprocessingDrawing" xmlns:w10="urn:schemas-microsoft-com:office:word" xmlns:w="http://schemas.openxmlformats.org/wordprocessingml/2006/main" xmlns:w14="http://schemas.microsoft.com/office/word/2010/wordml" xmlns:w15="http://schemas.microsoft.com/office/word/2012/wordml" xmlns:wpg="http://schemas.microsoft.com/office/word/2010/wordprocessingGroup" xmlns:wpi="http://schemas.microsoft.com/office/word/2010/wordprocessingInk" xmlns:wne="http://schemas.microsoft.com/office/word/2006/wordml" xmlns:wps="http://schemas.microsoft.com/office/word/2010/wordprocessingShape" mc:Ignorable="w14 w15 wp14">
+  <w:abstractNum w:abstractNumId="0">
     <w:nsid w:val="00EB57C7"/>
     <w:multiLevelType w:val="hybridMultilevel"/>
     <w:tmpl w:val="76DAF6E8"/>
@@ -5114,7 +5064,7 @@
       </w:rPr>
     </w:lvl>
   </w:abstractNum>
-  <w:abstractNum w:abstractNumId="1" w15:restartNumberingAfterBreak="0">
+  <w:abstractNum w:abstractNumId="1">
     <w:nsid w:val="024952B8"/>
     <w:multiLevelType w:val="hybridMultilevel"/>
     <w:tmpl w:val="70CCDECE"/>
@@ -5227,7 +5177,7 @@
       </w:rPr>
     </w:lvl>
   </w:abstractNum>
-  <w:abstractNum w:abstractNumId="2" w15:restartNumberingAfterBreak="0">
+  <w:abstractNum w:abstractNumId="2">
     <w:nsid w:val="03D40B96"/>
     <w:multiLevelType w:val="hybridMultilevel"/>
     <w:tmpl w:val="27E015E2"/>
@@ -5340,7 +5290,7 @@
       </w:rPr>
     </w:lvl>
   </w:abstractNum>
-  <w:abstractNum w:abstractNumId="3" w15:restartNumberingAfterBreak="0">
+  <w:abstractNum w:abstractNumId="3">
     <w:nsid w:val="0743346A"/>
     <w:multiLevelType w:val="hybridMultilevel"/>
     <w:tmpl w:val="44D4E9BA"/>
@@ -5453,7 +5403,7 @@
       </w:rPr>
     </w:lvl>
   </w:abstractNum>
-  <w:abstractNum w:abstractNumId="4" w15:restartNumberingAfterBreak="0">
+  <w:abstractNum w:abstractNumId="4">
     <w:nsid w:val="08C81385"/>
     <w:multiLevelType w:val="hybridMultilevel"/>
     <w:tmpl w:val="F10C088C"/>
@@ -5594,7 +5544,7 @@
       </w:rPr>
     </w:lvl>
   </w:abstractNum>
-  <w:abstractNum w:abstractNumId="5" w15:restartNumberingAfterBreak="0">
+  <w:abstractNum w:abstractNumId="5">
     <w:nsid w:val="0AC60D4D"/>
     <w:multiLevelType w:val="hybridMultilevel"/>
     <w:tmpl w:val="78A26488"/>
@@ -5734,7 +5684,7 @@
       </w:rPr>
     </w:lvl>
   </w:abstractNum>
-  <w:abstractNum w:abstractNumId="6" w15:restartNumberingAfterBreak="0">
+  <w:abstractNum w:abstractNumId="6">
     <w:nsid w:val="0D715BCA"/>
     <w:multiLevelType w:val="hybridMultilevel"/>
     <w:tmpl w:val="09B47CC2"/>
@@ -5847,7 +5797,7 @@
       </w:rPr>
     </w:lvl>
   </w:abstractNum>
-  <w:abstractNum w:abstractNumId="7" w15:restartNumberingAfterBreak="0">
+  <w:abstractNum w:abstractNumId="7">
     <w:nsid w:val="0E8C503B"/>
     <w:multiLevelType w:val="hybridMultilevel"/>
     <w:tmpl w:val="6762917C"/>
@@ -5960,7 +5910,7 @@
       </w:rPr>
     </w:lvl>
   </w:abstractNum>
-  <w:abstractNum w:abstractNumId="8" w15:restartNumberingAfterBreak="0">
+  <w:abstractNum w:abstractNumId="8">
     <w:nsid w:val="10722AFA"/>
     <w:multiLevelType w:val="hybridMultilevel"/>
     <w:tmpl w:val="CF4E6D1E"/>
@@ -6073,7 +6023,7 @@
       </w:rPr>
     </w:lvl>
   </w:abstractNum>
-  <w:abstractNum w:abstractNumId="9" w15:restartNumberingAfterBreak="0">
+  <w:abstractNum w:abstractNumId="9">
     <w:nsid w:val="11397544"/>
     <w:multiLevelType w:val="hybridMultilevel"/>
     <w:tmpl w:val="F6408816"/>
@@ -6159,7 +6109,7 @@
       </w:pPr>
     </w:lvl>
   </w:abstractNum>
-  <w:abstractNum w:abstractNumId="10" w15:restartNumberingAfterBreak="0">
+  <w:abstractNum w:abstractNumId="10">
     <w:nsid w:val="119B1219"/>
     <w:multiLevelType w:val="hybridMultilevel"/>
     <w:tmpl w:val="070CC080"/>
@@ -6272,7 +6222,7 @@
       </w:rPr>
     </w:lvl>
   </w:abstractNum>
-  <w:abstractNum w:abstractNumId="11" w15:restartNumberingAfterBreak="0">
+  <w:abstractNum w:abstractNumId="11">
     <w:nsid w:val="121201C1"/>
     <w:multiLevelType w:val="hybridMultilevel"/>
     <w:tmpl w:val="06A2C354"/>
@@ -6385,7 +6335,7 @@
       </w:rPr>
     </w:lvl>
   </w:abstractNum>
-  <w:abstractNum w:abstractNumId="12" w15:restartNumberingAfterBreak="0">
+  <w:abstractNum w:abstractNumId="12">
     <w:nsid w:val="15297666"/>
     <w:multiLevelType w:val="hybridMultilevel"/>
     <w:tmpl w:val="F35A68C0"/>
@@ -6471,7 +6421,7 @@
       </w:pPr>
     </w:lvl>
   </w:abstractNum>
-  <w:abstractNum w:abstractNumId="13" w15:restartNumberingAfterBreak="0">
+  <w:abstractNum w:abstractNumId="13">
     <w:nsid w:val="16FC68D1"/>
     <w:multiLevelType w:val="hybridMultilevel"/>
     <w:tmpl w:val="3A6CAD0E"/>
@@ -6584,7 +6534,7 @@
       </w:rPr>
     </w:lvl>
   </w:abstractNum>
-  <w:abstractNum w:abstractNumId="14" w15:restartNumberingAfterBreak="0">
+  <w:abstractNum w:abstractNumId="14">
     <w:nsid w:val="19CD7E52"/>
     <w:multiLevelType w:val="hybridMultilevel"/>
     <w:tmpl w:val="C95C7DDC"/>
@@ -6697,7 +6647,7 @@
       </w:rPr>
     </w:lvl>
   </w:abstractNum>
-  <w:abstractNum w:abstractNumId="15" w15:restartNumberingAfterBreak="0">
+  <w:abstractNum w:abstractNumId="15">
     <w:nsid w:val="1B570449"/>
     <w:multiLevelType w:val="hybridMultilevel"/>
     <w:tmpl w:val="079E7FCE"/>
@@ -6837,7 +6787,7 @@
       </w:rPr>
     </w:lvl>
   </w:abstractNum>
-  <w:abstractNum w:abstractNumId="16" w15:restartNumberingAfterBreak="0">
+  <w:abstractNum w:abstractNumId="16">
     <w:nsid w:val="23552428"/>
     <w:multiLevelType w:val="hybridMultilevel"/>
     <w:tmpl w:val="81344D1E"/>
@@ -6950,7 +6900,7 @@
       </w:rPr>
     </w:lvl>
   </w:abstractNum>
-  <w:abstractNum w:abstractNumId="17" w15:restartNumberingAfterBreak="0">
+  <w:abstractNum w:abstractNumId="17">
     <w:nsid w:val="24A214F0"/>
     <w:multiLevelType w:val="hybridMultilevel"/>
     <w:tmpl w:val="F24E3AA0"/>
@@ -7091,7 +7041,7 @@
       </w:rPr>
     </w:lvl>
   </w:abstractNum>
-  <w:abstractNum w:abstractNumId="18" w15:restartNumberingAfterBreak="0">
+  <w:abstractNum w:abstractNumId="18">
     <w:nsid w:val="25793F0A"/>
     <w:multiLevelType w:val="hybridMultilevel"/>
     <w:tmpl w:val="2EEEA8D8"/>
@@ -7177,7 +7127,7 @@
       </w:pPr>
     </w:lvl>
   </w:abstractNum>
-  <w:abstractNum w:abstractNumId="19" w15:restartNumberingAfterBreak="0">
+  <w:abstractNum w:abstractNumId="19">
     <w:nsid w:val="2B4A7682"/>
     <w:multiLevelType w:val="hybridMultilevel"/>
     <w:tmpl w:val="F850E002"/>
@@ -7290,7 +7240,7 @@
       </w:rPr>
     </w:lvl>
   </w:abstractNum>
-  <w:abstractNum w:abstractNumId="20" w15:restartNumberingAfterBreak="0">
+  <w:abstractNum w:abstractNumId="20">
     <w:nsid w:val="2CD82154"/>
     <w:multiLevelType w:val="hybridMultilevel"/>
     <w:tmpl w:val="72188D7E"/>
@@ -7403,7 +7353,7 @@
       </w:rPr>
     </w:lvl>
   </w:abstractNum>
-  <w:abstractNum w:abstractNumId="21" w15:restartNumberingAfterBreak="0">
+  <w:abstractNum w:abstractNumId="21">
     <w:nsid w:val="363D05F9"/>
     <w:multiLevelType w:val="hybridMultilevel"/>
     <w:tmpl w:val="E738101A"/>
@@ -7516,7 +7466,7 @@
       </w:rPr>
     </w:lvl>
   </w:abstractNum>
-  <w:abstractNum w:abstractNumId="22" w15:restartNumberingAfterBreak="0">
+  <w:abstractNum w:abstractNumId="22">
     <w:nsid w:val="3DDE3060"/>
     <w:multiLevelType w:val="hybridMultilevel"/>
     <w:tmpl w:val="FB4C5FEA"/>
@@ -7629,7 +7579,7 @@
       </w:rPr>
     </w:lvl>
   </w:abstractNum>
-  <w:abstractNum w:abstractNumId="23" w15:restartNumberingAfterBreak="0">
+  <w:abstractNum w:abstractNumId="23">
     <w:nsid w:val="3FA603FE"/>
     <w:multiLevelType w:val="hybridMultilevel"/>
     <w:tmpl w:val="7E0C2326"/>
@@ -7742,7 +7692,7 @@
       </w:rPr>
     </w:lvl>
   </w:abstractNum>
-  <w:abstractNum w:abstractNumId="24" w15:restartNumberingAfterBreak="0">
+  <w:abstractNum w:abstractNumId="24">
     <w:nsid w:val="406230C9"/>
     <w:multiLevelType w:val="hybridMultilevel"/>
     <w:tmpl w:val="8432D77A"/>
@@ -7855,7 +7805,7 @@
       </w:rPr>
     </w:lvl>
   </w:abstractNum>
-  <w:abstractNum w:abstractNumId="25" w15:restartNumberingAfterBreak="0">
+  <w:abstractNum w:abstractNumId="25">
     <w:nsid w:val="444F3CA6"/>
     <w:multiLevelType w:val="hybridMultilevel"/>
     <w:tmpl w:val="D5EC52EA"/>
@@ -7941,7 +7891,7 @@
       </w:pPr>
     </w:lvl>
   </w:abstractNum>
-  <w:abstractNum w:abstractNumId="26" w15:restartNumberingAfterBreak="0">
+  <w:abstractNum w:abstractNumId="26">
     <w:nsid w:val="46963C5F"/>
     <w:multiLevelType w:val="hybridMultilevel"/>
     <w:tmpl w:val="712868F2"/>
@@ -8054,7 +8004,7 @@
       </w:rPr>
     </w:lvl>
   </w:abstractNum>
-  <w:abstractNum w:abstractNumId="27" w15:restartNumberingAfterBreak="0">
+  <w:abstractNum w:abstractNumId="27">
     <w:nsid w:val="49866E6D"/>
     <w:multiLevelType w:val="hybridMultilevel"/>
     <w:tmpl w:val="31EE05A6"/>
@@ -8167,7 +8117,7 @@
       </w:rPr>
     </w:lvl>
   </w:abstractNum>
-  <w:abstractNum w:abstractNumId="28" w15:restartNumberingAfterBreak="0">
+  <w:abstractNum w:abstractNumId="28">
     <w:nsid w:val="4CFD49D7"/>
     <w:multiLevelType w:val="hybridMultilevel"/>
     <w:tmpl w:val="207CBDFE"/>
@@ -8280,7 +8230,7 @@
       </w:rPr>
     </w:lvl>
   </w:abstractNum>
-  <w:abstractNum w:abstractNumId="29" w15:restartNumberingAfterBreak="0">
+  <w:abstractNum w:abstractNumId="29">
     <w:nsid w:val="568D2B9D"/>
     <w:multiLevelType w:val="hybridMultilevel"/>
     <w:tmpl w:val="0054FCAE"/>
@@ -8393,7 +8343,7 @@
       </w:rPr>
     </w:lvl>
   </w:abstractNum>
-  <w:abstractNum w:abstractNumId="30" w15:restartNumberingAfterBreak="0">
+  <w:abstractNum w:abstractNumId="30">
     <w:nsid w:val="6242524F"/>
     <w:multiLevelType w:val="hybridMultilevel"/>
     <w:tmpl w:val="FCE0E872"/>
@@ -8506,7 +8456,7 @@
       </w:rPr>
     </w:lvl>
   </w:abstractNum>
-  <w:abstractNum w:abstractNumId="31" w15:restartNumberingAfterBreak="0">
+  <w:abstractNum w:abstractNumId="31">
     <w:nsid w:val="66AB7264"/>
     <w:multiLevelType w:val="hybridMultilevel"/>
     <w:tmpl w:val="F38624CE"/>
@@ -8619,7 +8569,7 @@
       </w:rPr>
     </w:lvl>
   </w:abstractNum>
-  <w:abstractNum w:abstractNumId="32" w15:restartNumberingAfterBreak="0">
+  <w:abstractNum w:abstractNumId="32">
     <w:nsid w:val="68874449"/>
     <w:multiLevelType w:val="hybridMultilevel"/>
     <w:tmpl w:val="D780E4C6"/>
@@ -8760,7 +8710,7 @@
       </w:rPr>
     </w:lvl>
   </w:abstractNum>
-  <w:abstractNum w:abstractNumId="33" w15:restartNumberingAfterBreak="0">
+  <w:abstractNum w:abstractNumId="33">
     <w:nsid w:val="6E866C53"/>
     <w:multiLevelType w:val="hybridMultilevel"/>
     <w:tmpl w:val="2480B1B6"/>
@@ -8873,7 +8823,7 @@
       </w:rPr>
     </w:lvl>
   </w:abstractNum>
-  <w:abstractNum w:abstractNumId="34" w15:restartNumberingAfterBreak="0">
+  <w:abstractNum w:abstractNumId="34">
     <w:nsid w:val="78274C34"/>
     <w:multiLevelType w:val="hybridMultilevel"/>
     <w:tmpl w:val="3476E4C0"/>
@@ -8986,7 +8936,7 @@
       </w:rPr>
     </w:lvl>
   </w:abstractNum>
-  <w:abstractNum w:abstractNumId="35" w15:restartNumberingAfterBreak="0">
+  <w:abstractNum w:abstractNumId="35">
     <w:nsid w:val="7D5624BD"/>
     <w:multiLevelType w:val="hybridMultilevel"/>
     <w:tmpl w:val="6430F75E"/>
@@ -9211,7 +9161,7 @@
 </file>
 
 <file path=word/styles.xml><?xml version="1.0" encoding="utf-8"?>
-<w:styles xmlns:mc="http://schemas.openxmlformats.org/markup-compatibility/2006" xmlns:r="http://schemas.openxmlformats.org/officeDocument/2006/relationships" xmlns:w="http://schemas.openxmlformats.org/wordprocessingml/2006/main" xmlns:w14="http://schemas.microsoft.com/office/word/2010/wordml" xmlns:w15="http://schemas.microsoft.com/office/word/2012/wordml" xmlns:w16se="http://schemas.microsoft.com/office/word/2015/wordml/symex" mc:Ignorable="w14 w15 w16se">
+<w:styles xmlns:mc="http://schemas.openxmlformats.org/markup-compatibility/2006" xmlns:r="http://schemas.openxmlformats.org/officeDocument/2006/relationships" xmlns:w="http://schemas.openxmlformats.org/wordprocessingml/2006/main" xmlns:w14="http://schemas.microsoft.com/office/word/2010/wordml" xmlns:w15="http://schemas.microsoft.com/office/word/2012/wordml" mc:Ignorable="w14 w15">
   <w:docDefaults>
     <w:rPrDefault>
       <w:rPr>
@@ -9773,6 +9723,7 @@
       <w:spacing w:after="0" w:line="240" w:lineRule="auto"/>
     </w:pPr>
     <w:tblPr>
+      <w:tblInd w:w="0" w:type="dxa"/>
       <w:tblBorders>
         <w:top w:val="single" w:sz="4" w:space="0" w:color="auto"/>
         <w:left w:val="single" w:sz="4" w:space="0" w:color="auto"/>
@@ -9781,6 +9732,12 @@
         <w:insideH w:val="single" w:sz="4" w:space="0" w:color="auto"/>
         <w:insideV w:val="single" w:sz="4" w:space="0" w:color="auto"/>
       </w:tblBorders>
+      <w:tblCellMar>
+        <w:top w:w="0" w:type="dxa"/>
+        <w:left w:w="108" w:type="dxa"/>
+        <w:bottom w:w="0" w:type="dxa"/>
+        <w:right w:w="108" w:type="dxa"/>
+      </w:tblCellMar>
     </w:tblPr>
   </w:style>
   <w:style w:type="character" w:styleId="Hipervnculovisitado">

</xml_diff>